<commit_message>
Exam 2 Review cont
</commit_message>
<xml_diff>
--- a/SE 4367.001 - Software Testing/Presentations/Exam 2/Exam 2 Review.docx
+++ b/SE 4367.001 - Software Testing/Presentations/Exam 2/Exam 2 Review.docx
@@ -5064,207 +5064,628 @@
         </w:rPr>
         <w:t>End of procedure MI-CSET</w:t>
       </w:r>
+    </w:p>
+    <w:p>
+      <w:pPr>
+        <w:ind w:left="720"/>
+        <w:rPr>
+          <w:rFonts w:ascii="Arial" w:hAnsi="Arial" w:cs="Arial"/>
+        </w:rPr>
+      </w:pPr>
+      <w:r>
+        <w:rPr>
+          <w:rFonts w:ascii="Arial" w:hAnsi="Arial" w:cs="Arial"/>
+        </w:rPr>
+        <w:t>BRE – Boolean and Relational Expression</w:t>
+      </w:r>
+    </w:p>
+    <w:p>
+      <w:pPr>
+        <w:rPr>
+          <w:rFonts w:ascii="Arial" w:hAnsi="Arial" w:cs="Arial"/>
+          <w:b/>
+        </w:rPr>
+      </w:pPr>
+      <w:r>
+        <w:rPr>
+          <w:rFonts w:ascii="Arial" w:hAnsi="Arial" w:cs="Arial"/>
+          <w:b/>
+        </w:rPr>
+        <w:t>FSM</w:t>
+      </w:r>
+    </w:p>
+    <w:p>
+      <w:pPr>
+        <w:rPr>
+          <w:rFonts w:ascii="Arial" w:hAnsi="Arial" w:cs="Arial"/>
+        </w:rPr>
+      </w:pPr>
+      <w:r>
+        <w:rPr>
+          <w:rFonts w:ascii="Arial" w:hAnsi="Arial" w:cs="Arial"/>
+        </w:rPr>
+        <w:tab/>
+        <w:t>Testing tree</w:t>
+      </w:r>
+    </w:p>
+    <w:p>
+      <w:pPr>
+        <w:rPr>
+          <w:rFonts w:ascii="Arial" w:hAnsi="Arial" w:cs="Arial"/>
+        </w:rPr>
+      </w:pPr>
+      <w:r>
+        <w:rPr>
+          <w:rFonts w:ascii="Arial" w:hAnsi="Arial" w:cs="Arial"/>
+        </w:rPr>
+        <w:tab/>
+        <w:t>Transition Cover Set</w:t>
+      </w:r>
+    </w:p>
+    <w:p>
+      <w:pPr>
+        <w:rPr>
+          <w:rFonts w:ascii="Arial" w:hAnsi="Arial" w:cs="Arial"/>
+          <w:b/>
+        </w:rPr>
+      </w:pPr>
+      <w:r>
+        <w:rPr>
+          <w:rFonts w:ascii="Arial" w:hAnsi="Arial" w:cs="Arial"/>
+          <w:b/>
+        </w:rPr>
+        <w:t>Control Flow</w:t>
+      </w:r>
+    </w:p>
+    <w:p>
+      <w:pPr>
+        <w:ind w:left="720"/>
+        <w:rPr>
+          <w:rFonts w:ascii="Arial" w:hAnsi="Arial" w:cs="Arial"/>
+        </w:rPr>
+      </w:pPr>
+      <w:r>
+        <w:rPr>
+          <w:rFonts w:ascii="Arial" w:hAnsi="Arial" w:cs="Arial"/>
+        </w:rPr>
+        <w:t>statement coverage</w:t>
+      </w:r>
+    </w:p>
+    <w:p>
+      <w:pPr>
+        <w:ind w:left="720"/>
+        <w:rPr>
+          <w:rFonts w:ascii="Arial" w:hAnsi="Arial" w:cs="Arial"/>
+        </w:rPr>
+      </w:pPr>
+      <w:r>
+        <w:rPr>
+          <w:rFonts w:ascii="Arial" w:hAnsi="Arial" w:cs="Arial"/>
+        </w:rPr>
+        <w:t>block coverage</w:t>
+      </w:r>
+    </w:p>
+    <w:p>
+      <w:pPr>
+        <w:ind w:left="720"/>
+        <w:rPr>
+          <w:rFonts w:ascii="Arial" w:hAnsi="Arial" w:cs="Arial"/>
+        </w:rPr>
+      </w:pPr>
+      <w:r>
+        <w:rPr>
+          <w:rFonts w:ascii="Arial" w:hAnsi="Arial" w:cs="Arial"/>
+        </w:rPr>
+        <w:tab/>
+      </w:r>
+      <w:r>
+        <w:rPr>
+          <w:rFonts w:ascii="Arial" w:hAnsi="Arial" w:cs="Arial"/>
+        </w:rPr>
+        <w:t>BT = |</w:t>
+      </w:r>
+      <w:proofErr w:type="spellStart"/>
+      <w:r>
+        <w:rPr>
+          <w:rFonts w:ascii="Arial" w:hAnsi="Arial" w:cs="Arial"/>
+        </w:rPr>
+        <w:t>Bc</w:t>
+      </w:r>
+      <w:proofErr w:type="spellEnd"/>
+      <w:r>
+        <w:rPr>
+          <w:rFonts w:ascii="Arial" w:hAnsi="Arial" w:cs="Arial"/>
+        </w:rPr>
+        <w:t>| / (|Be| – |Bi|)</w:t>
+      </w:r>
+    </w:p>
+    <w:p>
+      <w:pPr>
+        <w:ind w:left="2160"/>
+        <w:rPr>
+          <w:rFonts w:ascii="Arial" w:hAnsi="Arial" w:cs="Arial"/>
+        </w:rPr>
+      </w:pPr>
+      <w:r>
+        <w:rPr>
+          <w:rFonts w:ascii="Arial" w:hAnsi="Arial" w:cs="Arial"/>
+        </w:rPr>
+        <w:t>|</w:t>
+      </w:r>
+      <w:proofErr w:type="spellStart"/>
+      <w:r>
+        <w:rPr>
+          <w:rFonts w:ascii="Arial" w:hAnsi="Arial" w:cs="Arial"/>
+        </w:rPr>
+        <w:t>Bc</w:t>
+      </w:r>
+      <w:proofErr w:type="spellEnd"/>
+      <w:r>
+        <w:rPr>
+          <w:rFonts w:ascii="Arial" w:hAnsi="Arial" w:cs="Arial"/>
+        </w:rPr>
+        <w:t>| is the number of blocks covered</w:t>
+      </w:r>
+    </w:p>
+    <w:p>
+      <w:pPr>
+        <w:ind w:left="2160"/>
+        <w:rPr>
+          <w:rFonts w:ascii="Arial" w:hAnsi="Arial" w:cs="Arial"/>
+        </w:rPr>
+      </w:pPr>
+      <w:r>
+        <w:rPr>
+          <w:rFonts w:ascii="Arial" w:hAnsi="Arial" w:cs="Arial"/>
+        </w:rPr>
+        <w:t>|Be| is the total number of blocks in the program</w:t>
+      </w:r>
+    </w:p>
+    <w:p>
+      <w:pPr>
+        <w:ind w:left="2160"/>
+        <w:rPr>
+          <w:rFonts w:ascii="Arial" w:hAnsi="Arial" w:cs="Arial"/>
+        </w:rPr>
+      </w:pPr>
+      <w:r>
+        <w:rPr>
+          <w:rFonts w:ascii="Arial" w:hAnsi="Arial" w:cs="Arial"/>
+        </w:rPr>
+        <w:t>|Bi| is the number of unreachable blocks</w:t>
+      </w:r>
+    </w:p>
+    <w:p>
+      <w:pPr>
+        <w:ind w:left="720"/>
+        <w:rPr>
+          <w:rFonts w:ascii="Arial" w:hAnsi="Arial" w:cs="Arial"/>
+        </w:rPr>
+      </w:pPr>
+      <w:r>
+        <w:rPr>
+          <w:rFonts w:ascii="Arial" w:hAnsi="Arial" w:cs="Arial"/>
+        </w:rPr>
+        <w:t>decision coverage</w:t>
+      </w:r>
+    </w:p>
+    <w:p>
+      <w:pPr>
+        <w:ind w:left="720"/>
+        <w:rPr>
+          <w:rFonts w:ascii="Arial" w:hAnsi="Arial" w:cs="Arial"/>
+        </w:rPr>
+      </w:pPr>
+      <w:r>
+        <w:rPr>
+          <w:rFonts w:ascii="Arial" w:hAnsi="Arial" w:cs="Arial"/>
+        </w:rPr>
+        <w:tab/>
+      </w:r>
+      <w:r>
+        <w:rPr>
+          <w:rFonts w:ascii="Arial" w:hAnsi="Arial" w:cs="Arial"/>
+        </w:rPr>
+        <w:t xml:space="preserve">If/ while </w:t>
+      </w:r>
+      <w:proofErr w:type="gramStart"/>
+      <w:r>
+        <w:rPr>
+          <w:rFonts w:ascii="Arial" w:hAnsi="Arial" w:cs="Arial"/>
+        </w:rPr>
+        <w:t>=  1</w:t>
+      </w:r>
+      <w:proofErr w:type="gramEnd"/>
+      <w:r>
+        <w:rPr>
+          <w:rFonts w:ascii="Arial" w:hAnsi="Arial" w:cs="Arial"/>
+        </w:rPr>
+        <w:t xml:space="preserve"> decision</w:t>
+      </w:r>
+    </w:p>
+    <w:p>
+      <w:pPr>
+        <w:ind w:left="720"/>
+        <w:rPr>
+          <w:rFonts w:ascii="Arial" w:hAnsi="Arial" w:cs="Arial"/>
+        </w:rPr>
+      </w:pPr>
+      <w:r>
+        <w:rPr>
+          <w:rFonts w:ascii="Arial" w:hAnsi="Arial" w:cs="Arial"/>
+        </w:rPr>
+        <w:lastRenderedPageBreak/>
+        <w:tab/>
+        <w:t>Compound if = 1 decision</w:t>
+      </w:r>
+    </w:p>
+    <w:p>
+      <w:pPr>
+        <w:ind w:left="720"/>
+        <w:rPr>
+          <w:rFonts w:ascii="Arial" w:hAnsi="Arial" w:cs="Arial"/>
+        </w:rPr>
+      </w:pPr>
+      <w:r>
+        <w:rPr>
+          <w:rFonts w:ascii="Arial" w:hAnsi="Arial" w:cs="Arial"/>
+        </w:rPr>
+        <w:tab/>
+        <w:t>Might not cover both sides</w:t>
+      </w:r>
+    </w:p>
+    <w:p>
+      <w:pPr>
+        <w:ind w:left="720" w:firstLine="720"/>
+        <w:rPr>
+          <w:rFonts w:ascii="Arial" w:hAnsi="Arial" w:cs="Arial"/>
+        </w:rPr>
+      </w:pPr>
+      <w:r>
+        <w:rPr>
+          <w:rFonts w:ascii="Arial" w:hAnsi="Arial" w:cs="Arial"/>
+        </w:rPr>
+        <w:t>A decision can have three possible outcomes, true, false, and undefined.</w:t>
+      </w:r>
+    </w:p>
+    <w:p>
+      <w:pPr>
+        <w:ind w:left="1440"/>
+        <w:rPr>
+          <w:rFonts w:ascii="Arial" w:hAnsi="Arial" w:cs="Arial"/>
+        </w:rPr>
+      </w:pPr>
+      <w:r>
+        <w:rPr>
+          <w:rFonts w:ascii="Arial" w:hAnsi="Arial" w:cs="Arial"/>
+        </w:rPr>
+        <w:t>Dt = |Dc| / (|De| – |Di|)</w:t>
+      </w:r>
+    </w:p>
+    <w:p>
+      <w:pPr>
+        <w:ind w:left="2160"/>
+        <w:rPr>
+          <w:rFonts w:ascii="Arial" w:hAnsi="Arial" w:cs="Arial"/>
+        </w:rPr>
+      </w:pPr>
+      <w:r>
+        <w:rPr>
+          <w:rFonts w:ascii="Arial" w:hAnsi="Arial" w:cs="Arial"/>
+        </w:rPr>
+        <w:t>|Dc| is the number of decisions covered</w:t>
+      </w:r>
+    </w:p>
+    <w:p>
+      <w:pPr>
+        <w:ind w:left="2160"/>
+        <w:rPr>
+          <w:rFonts w:ascii="Arial" w:hAnsi="Arial" w:cs="Arial"/>
+        </w:rPr>
+      </w:pPr>
+      <w:r>
+        <w:rPr>
+          <w:rFonts w:ascii="Arial" w:hAnsi="Arial" w:cs="Arial"/>
+        </w:rPr>
+        <w:t>|De| is the total number of decisions in the program</w:t>
+      </w:r>
+    </w:p>
+    <w:p>
+      <w:pPr>
+        <w:ind w:left="2160"/>
+        <w:rPr>
+          <w:rFonts w:ascii="Arial" w:hAnsi="Arial" w:cs="Arial"/>
+        </w:rPr>
+      </w:pPr>
+      <w:r>
+        <w:rPr>
+          <w:rFonts w:ascii="Arial" w:hAnsi="Arial" w:cs="Arial"/>
+        </w:rPr>
+        <w:t>|Di| is the number of infeasible decisions</w:t>
+      </w:r>
+    </w:p>
+    <w:p>
+      <w:pPr>
+        <w:ind w:left="720"/>
+        <w:rPr>
+          <w:rFonts w:ascii="Arial" w:hAnsi="Arial" w:cs="Arial"/>
+        </w:rPr>
+      </w:pPr>
+      <w:r>
+        <w:rPr>
+          <w:rFonts w:ascii="Arial" w:hAnsi="Arial" w:cs="Arial"/>
+        </w:rPr>
+        <w:t>condition coverage</w:t>
+      </w:r>
+    </w:p>
+    <w:p>
+      <w:pPr>
+        <w:ind w:left="720"/>
+        <w:rPr>
+          <w:rFonts w:ascii="Arial" w:hAnsi="Arial" w:cs="Arial"/>
+        </w:rPr>
+      </w:pPr>
+      <w:r>
+        <w:rPr>
+          <w:rFonts w:ascii="Arial" w:hAnsi="Arial" w:cs="Arial"/>
+        </w:rPr>
+        <w:tab/>
+      </w:r>
+      <w:r>
+        <w:rPr>
+          <w:rFonts w:ascii="Arial" w:hAnsi="Arial" w:cs="Arial"/>
+        </w:rPr>
+        <w:t>Both true and false side covered</w:t>
+      </w:r>
+    </w:p>
+    <w:p>
+      <w:pPr>
+        <w:ind w:left="720" w:firstLine="720"/>
+        <w:rPr>
+          <w:rFonts w:ascii="Arial" w:hAnsi="Arial" w:cs="Arial"/>
+        </w:rPr>
+      </w:pPr>
+      <w:r>
+        <w:rPr>
+          <w:rFonts w:ascii="Arial" w:hAnsi="Arial" w:cs="Arial"/>
+        </w:rPr>
+        <w:t>Ct = |Cc| / (|Ce| – |Ci|)</w:t>
+      </w:r>
+    </w:p>
+    <w:p>
+      <w:pPr>
+        <w:ind w:left="2160"/>
+        <w:rPr>
+          <w:rFonts w:ascii="Arial" w:hAnsi="Arial" w:cs="Arial"/>
+        </w:rPr>
+      </w:pPr>
+      <w:r>
+        <w:rPr>
+          <w:rFonts w:ascii="Arial" w:hAnsi="Arial" w:cs="Arial"/>
+        </w:rPr>
+        <w:t>|Cc| is the number of simple conditions covered</w:t>
+      </w:r>
+    </w:p>
+    <w:p>
+      <w:pPr>
+        <w:ind w:left="2160"/>
+        <w:rPr>
+          <w:rFonts w:ascii="Arial" w:hAnsi="Arial" w:cs="Arial"/>
+        </w:rPr>
+      </w:pPr>
+      <w:r>
+        <w:rPr>
+          <w:rFonts w:ascii="Arial" w:hAnsi="Arial" w:cs="Arial"/>
+        </w:rPr>
+        <w:t>|Ce| is the total number of simple conditions in the program</w:t>
+      </w:r>
+    </w:p>
+    <w:p>
+      <w:pPr>
+        <w:ind w:left="2160"/>
+        <w:rPr>
+          <w:rFonts w:ascii="Arial" w:hAnsi="Arial" w:cs="Arial"/>
+        </w:rPr>
+      </w:pPr>
+      <w:r>
+        <w:rPr>
+          <w:rFonts w:ascii="Arial" w:hAnsi="Arial" w:cs="Arial"/>
+        </w:rPr>
+        <w:t>|Ci| is the number of infeasible simple conditions</w:t>
+      </w:r>
+    </w:p>
+    <w:p>
+      <w:pPr>
+        <w:rPr>
+          <w:rFonts w:ascii="Arial" w:hAnsi="Arial" w:cs="Arial"/>
+        </w:rPr>
+      </w:pPr>
+      <w:r>
+        <w:rPr>
+          <w:rFonts w:ascii="Arial" w:hAnsi="Arial" w:cs="Arial"/>
+        </w:rPr>
+        <w:tab/>
+        <w:t>LCSAJ, Linear Code Sequence and Jump</w:t>
+      </w:r>
+    </w:p>
+    <w:p>
+      <w:pPr>
+        <w:ind w:left="1440"/>
+        <w:rPr>
+          <w:rFonts w:ascii="Arial" w:hAnsi="Arial" w:cs="Arial"/>
+        </w:rPr>
+      </w:pPr>
+      <w:r>
+        <w:rPr>
+          <w:rFonts w:ascii="Arial" w:hAnsi="Arial" w:cs="Arial"/>
+        </w:rPr>
+        <w:t>Execution of sequential programs that contain at</w:t>
+      </w:r>
+      <w:r>
+        <w:rPr>
+          <w:rFonts w:ascii="Arial" w:hAnsi="Arial" w:cs="Arial"/>
+        </w:rPr>
+        <w:t xml:space="preserve"> </w:t>
+      </w:r>
+      <w:r>
+        <w:rPr>
+          <w:rFonts w:ascii="Arial" w:hAnsi="Arial" w:cs="Arial"/>
+        </w:rPr>
+        <w:t>least one condition proceeds in pairs where</w:t>
+      </w:r>
+      <w:r>
+        <w:rPr>
+          <w:rFonts w:ascii="Arial" w:hAnsi="Arial" w:cs="Arial"/>
+        </w:rPr>
+        <w:t>:</w:t>
+      </w:r>
+    </w:p>
+    <w:p>
+      <w:pPr>
+        <w:pStyle w:val="ListParagraph"/>
+        <w:numPr>
+          <w:ilvl w:val="0"/>
+          <w:numId w:val="24"/>
+        </w:numPr>
+        <w:rPr>
+          <w:rFonts w:ascii="Arial" w:hAnsi="Arial" w:cs="Arial"/>
+        </w:rPr>
+      </w:pPr>
+      <w:r>
+        <w:rPr>
+          <w:rFonts w:ascii="Arial" w:hAnsi="Arial" w:cs="Arial"/>
+        </w:rPr>
+        <w:t>the first element of the pair is a sequence of</w:t>
+      </w:r>
+      <w:r>
+        <w:rPr>
+          <w:rFonts w:ascii="Arial" w:hAnsi="Arial" w:cs="Arial"/>
+        </w:rPr>
+        <w:t xml:space="preserve"> </w:t>
+      </w:r>
+      <w:r>
+        <w:rPr>
+          <w:rFonts w:ascii="Arial" w:hAnsi="Arial" w:cs="Arial"/>
+        </w:rPr>
+        <w:t>statements (a block) executed one after the</w:t>
+      </w:r>
+      <w:r>
+        <w:rPr>
+          <w:rFonts w:ascii="Arial" w:hAnsi="Arial" w:cs="Arial"/>
+        </w:rPr>
+        <w:t xml:space="preserve"> </w:t>
+      </w:r>
+      <w:r>
+        <w:rPr>
+          <w:rFonts w:ascii="Arial" w:hAnsi="Arial" w:cs="Arial"/>
+        </w:rPr>
+        <w:t>other</w:t>
+      </w:r>
+    </w:p>
+    <w:p>
+      <w:pPr>
+        <w:pStyle w:val="ListParagraph"/>
+        <w:numPr>
+          <w:ilvl w:val="0"/>
+          <w:numId w:val="24"/>
+        </w:numPr>
+        <w:rPr>
+          <w:rFonts w:ascii="Arial" w:hAnsi="Arial" w:cs="Arial"/>
+        </w:rPr>
+      </w:pPr>
+      <w:r>
+        <w:rPr>
+          <w:rFonts w:ascii="Arial" w:hAnsi="Arial" w:cs="Arial"/>
+        </w:rPr>
+        <w:t xml:space="preserve">terminated by a jump to the next such </w:t>
+      </w:r>
+      <w:proofErr w:type="gramStart"/>
+      <w:r>
+        <w:rPr>
+          <w:rFonts w:ascii="Arial" w:hAnsi="Arial" w:cs="Arial"/>
+        </w:rPr>
+        <w:t>pair(</w:t>
+      </w:r>
+      <w:proofErr w:type="gramEnd"/>
+      <w:r>
+        <w:rPr>
+          <w:rFonts w:ascii="Arial" w:hAnsi="Arial" w:cs="Arial"/>
+        </w:rPr>
+        <w:t>another block)</w:t>
+      </w:r>
+    </w:p>
+    <w:p>
+      <w:pPr>
+        <w:rPr>
+          <w:rFonts w:ascii="Arial" w:hAnsi="Arial" w:cs="Arial"/>
+          <w:b/>
+        </w:rPr>
+      </w:pPr>
+      <w:r>
+        <w:rPr>
+          <w:rFonts w:ascii="Arial" w:hAnsi="Arial" w:cs="Arial"/>
+          <w:b/>
+        </w:rPr>
+        <w:t xml:space="preserve">Data flow </w:t>
+      </w:r>
+    </w:p>
+    <w:p>
+      <w:pPr>
+        <w:ind w:firstLine="720"/>
+        <w:rPr>
+          <w:rFonts w:ascii="Arial" w:hAnsi="Arial" w:cs="Arial"/>
+        </w:rPr>
+      </w:pPr>
+      <w:r>
+        <w:rPr>
+          <w:rFonts w:ascii="Arial" w:hAnsi="Arial" w:cs="Arial"/>
+        </w:rPr>
+        <w:t>G</w:t>
+      </w:r>
+      <w:r>
+        <w:rPr>
+          <w:rFonts w:ascii="Arial" w:hAnsi="Arial" w:cs="Arial"/>
+        </w:rPr>
+        <w:t>raph</w:t>
+      </w:r>
+    </w:p>
+    <w:p>
+      <w:pPr>
+        <w:ind w:firstLine="720"/>
+        <w:rPr>
+          <w:rFonts w:ascii="Arial" w:hAnsi="Arial" w:cs="Arial"/>
+        </w:rPr>
+      </w:pPr>
+      <w:proofErr w:type="spellStart"/>
+      <w:r>
+        <w:rPr>
+          <w:rFonts w:ascii="Arial" w:hAnsi="Arial" w:cs="Arial"/>
+        </w:rPr>
+        <w:t>dcu</w:t>
+      </w:r>
+      <w:proofErr w:type="spellEnd"/>
+      <w:r>
+        <w:rPr>
+          <w:rFonts w:ascii="Arial" w:hAnsi="Arial" w:cs="Arial"/>
+        </w:rPr>
+        <w:t>/</w:t>
+      </w:r>
+      <w:proofErr w:type="spellStart"/>
+      <w:r>
+        <w:rPr>
+          <w:rFonts w:ascii="Arial" w:hAnsi="Arial" w:cs="Arial"/>
+        </w:rPr>
+        <w:t>dpu</w:t>
+      </w:r>
+      <w:proofErr w:type="spellEnd"/>
+      <w:r>
+        <w:rPr>
+          <w:rFonts w:ascii="Arial" w:hAnsi="Arial" w:cs="Arial"/>
+        </w:rPr>
+        <w:t xml:space="preserve"> table</w:t>
+      </w:r>
       <w:bookmarkStart w:id="0" w:name="_GoBack"/>
       <w:bookmarkEnd w:id="0"/>
-    </w:p>
-    <w:p>
-      <w:pPr>
-        <w:ind w:left="720"/>
-        <w:rPr>
-          <w:rFonts w:ascii="Arial" w:hAnsi="Arial" w:cs="Arial"/>
-        </w:rPr>
-      </w:pPr>
-      <w:r>
-        <w:rPr>
-          <w:rFonts w:ascii="Arial" w:hAnsi="Arial" w:cs="Arial"/>
-        </w:rPr>
-        <w:t>BRE – Boolean and Relational Expression</w:t>
-      </w:r>
-    </w:p>
-    <w:p>
-      <w:pPr>
-        <w:rPr>
-          <w:rFonts w:ascii="Arial" w:hAnsi="Arial" w:cs="Arial"/>
-          <w:b/>
-        </w:rPr>
-      </w:pPr>
-      <w:r>
-        <w:rPr>
-          <w:rFonts w:ascii="Arial" w:hAnsi="Arial" w:cs="Arial"/>
-          <w:b/>
-        </w:rPr>
-        <w:t>FSM</w:t>
-      </w:r>
-    </w:p>
-    <w:p>
-      <w:pPr>
-        <w:rPr>
-          <w:rFonts w:ascii="Arial" w:hAnsi="Arial" w:cs="Arial"/>
-        </w:rPr>
-      </w:pPr>
-      <w:r>
-        <w:rPr>
-          <w:rFonts w:ascii="Arial" w:hAnsi="Arial" w:cs="Arial"/>
-        </w:rPr>
-        <w:tab/>
-        <w:t>Testing tree</w:t>
-      </w:r>
-    </w:p>
-    <w:p>
-      <w:pPr>
-        <w:rPr>
-          <w:rFonts w:ascii="Arial" w:hAnsi="Arial" w:cs="Arial"/>
-        </w:rPr>
-      </w:pPr>
-      <w:r>
-        <w:rPr>
-          <w:rFonts w:ascii="Arial" w:hAnsi="Arial" w:cs="Arial"/>
-        </w:rPr>
-        <w:tab/>
-        <w:t>Transition Cover Set</w:t>
-      </w:r>
-    </w:p>
-    <w:p>
-      <w:pPr>
-        <w:rPr>
-          <w:rFonts w:ascii="Arial" w:hAnsi="Arial" w:cs="Arial"/>
-          <w:b/>
-        </w:rPr>
-      </w:pPr>
-      <w:r>
-        <w:rPr>
-          <w:rFonts w:ascii="Arial" w:hAnsi="Arial" w:cs="Arial"/>
-          <w:b/>
-        </w:rPr>
-        <w:t>Control Flow</w:t>
-      </w:r>
-    </w:p>
-    <w:p>
-      <w:pPr>
-        <w:ind w:left="720"/>
-        <w:rPr>
-          <w:rFonts w:ascii="Arial" w:hAnsi="Arial" w:cs="Arial"/>
-        </w:rPr>
-      </w:pPr>
-      <w:r>
-        <w:rPr>
-          <w:rFonts w:ascii="Arial" w:hAnsi="Arial" w:cs="Arial"/>
-        </w:rPr>
-        <w:t>statement coverage</w:t>
-      </w:r>
-    </w:p>
-    <w:p>
-      <w:pPr>
-        <w:ind w:left="720"/>
-        <w:rPr>
-          <w:rFonts w:ascii="Arial" w:hAnsi="Arial" w:cs="Arial"/>
-        </w:rPr>
-      </w:pPr>
-      <w:r>
-        <w:rPr>
-          <w:rFonts w:ascii="Arial" w:hAnsi="Arial" w:cs="Arial"/>
-        </w:rPr>
-        <w:t>block coverage</w:t>
-      </w:r>
-    </w:p>
-    <w:p>
-      <w:pPr>
-        <w:ind w:left="720"/>
-        <w:rPr>
-          <w:rFonts w:ascii="Arial" w:hAnsi="Arial" w:cs="Arial"/>
-        </w:rPr>
-      </w:pPr>
-      <w:r>
-        <w:rPr>
-          <w:rFonts w:ascii="Arial" w:hAnsi="Arial" w:cs="Arial"/>
-        </w:rPr>
-        <w:t>decision coverage</w:t>
-      </w:r>
-    </w:p>
-    <w:p>
-      <w:pPr>
-        <w:ind w:left="720"/>
-        <w:rPr>
-          <w:rFonts w:ascii="Arial" w:hAnsi="Arial" w:cs="Arial"/>
-        </w:rPr>
-      </w:pPr>
-      <w:r>
-        <w:rPr>
-          <w:rFonts w:ascii="Arial" w:hAnsi="Arial" w:cs="Arial"/>
-        </w:rPr>
-        <w:t>condition coverage</w:t>
-      </w:r>
-    </w:p>
-    <w:p>
-      <w:pPr>
-        <w:rPr>
-          <w:rFonts w:ascii="Arial" w:hAnsi="Arial" w:cs="Arial"/>
-          <w:b/>
-        </w:rPr>
-      </w:pPr>
-      <w:r>
-        <w:rPr>
-          <w:rFonts w:ascii="Arial" w:hAnsi="Arial" w:cs="Arial"/>
-          <w:b/>
-        </w:rPr>
-        <w:t xml:space="preserve">Data flow </w:t>
-      </w:r>
-    </w:p>
-    <w:p>
-      <w:pPr>
-        <w:ind w:firstLine="720"/>
-        <w:rPr>
-          <w:rFonts w:ascii="Arial" w:hAnsi="Arial" w:cs="Arial"/>
-        </w:rPr>
-      </w:pPr>
-      <w:r>
-        <w:rPr>
-          <w:rFonts w:ascii="Arial" w:hAnsi="Arial" w:cs="Arial"/>
-        </w:rPr>
-        <w:t>G</w:t>
-      </w:r>
-      <w:r>
-        <w:rPr>
-          <w:rFonts w:ascii="Arial" w:hAnsi="Arial" w:cs="Arial"/>
-        </w:rPr>
-        <w:t>raph</w:t>
-      </w:r>
-    </w:p>
-    <w:p>
-      <w:pPr>
-        <w:ind w:firstLine="720"/>
-        <w:rPr>
-          <w:rFonts w:ascii="Arial" w:hAnsi="Arial" w:cs="Arial"/>
-        </w:rPr>
-      </w:pPr>
-      <w:proofErr w:type="spellStart"/>
-      <w:r>
-        <w:rPr>
-          <w:rFonts w:ascii="Arial" w:hAnsi="Arial" w:cs="Arial"/>
-        </w:rPr>
-        <w:t>dcu</w:t>
-      </w:r>
-      <w:proofErr w:type="spellEnd"/>
-      <w:r>
-        <w:rPr>
-          <w:rFonts w:ascii="Arial" w:hAnsi="Arial" w:cs="Arial"/>
-        </w:rPr>
-        <w:t>/</w:t>
-      </w:r>
-      <w:proofErr w:type="spellStart"/>
-      <w:r>
-        <w:rPr>
-          <w:rFonts w:ascii="Arial" w:hAnsi="Arial" w:cs="Arial"/>
-        </w:rPr>
-        <w:t>dpu</w:t>
-      </w:r>
-      <w:proofErr w:type="spellEnd"/>
-      <w:r>
-        <w:rPr>
-          <w:rFonts w:ascii="Arial" w:hAnsi="Arial" w:cs="Arial"/>
-        </w:rPr>
-        <w:t xml:space="preserve"> table</w:t>
-      </w:r>
     </w:p>
     <w:p>
       <w:pPr>
@@ -6716,7 +7137,7 @@
   <w:abstractNum w:abstractNumId="14" w15:restartNumberingAfterBreak="0">
     <w:nsid w:val="5ABD6123"/>
     <w:multiLevelType w:val="hybridMultilevel"/>
-    <w:tmpl w:val="8A7C2C88"/>
+    <w:tmpl w:val="C0B4491E"/>
     <w:lvl w:ilvl="0" w:tplc="0409000F">
       <w:start w:val="1"/>
       <w:numFmt w:val="decimal"/>
@@ -7544,6 +7965,92 @@
       <w:lvlJc w:val="right"/>
       <w:pPr>
         <w:ind w:left="7920" w:hanging="180"/>
+      </w:pPr>
+    </w:lvl>
+  </w:abstractNum>
+  <w:abstractNum w:abstractNumId="23" w15:restartNumberingAfterBreak="0">
+    <w:nsid w:val="7D404D02"/>
+    <w:multiLevelType w:val="hybridMultilevel"/>
+    <w:tmpl w:val="C0B4491E"/>
+    <w:lvl w:ilvl="0" w:tplc="0409000F">
+      <w:start w:val="1"/>
+      <w:numFmt w:val="decimal"/>
+      <w:lvlText w:val="%1."/>
+      <w:lvlJc w:val="left"/>
+      <w:pPr>
+        <w:ind w:left="1800" w:hanging="360"/>
+      </w:pPr>
+    </w:lvl>
+    <w:lvl w:ilvl="1" w:tplc="04090019">
+      <w:start w:val="1"/>
+      <w:numFmt w:val="lowerLetter"/>
+      <w:lvlText w:val="%2."/>
+      <w:lvlJc w:val="left"/>
+      <w:pPr>
+        <w:ind w:left="2520" w:hanging="360"/>
+      </w:pPr>
+    </w:lvl>
+    <w:lvl w:ilvl="2" w:tplc="0409001B" w:tentative="1">
+      <w:start w:val="1"/>
+      <w:numFmt w:val="lowerRoman"/>
+      <w:lvlText w:val="%3."/>
+      <w:lvlJc w:val="right"/>
+      <w:pPr>
+        <w:ind w:left="3240" w:hanging="180"/>
+      </w:pPr>
+    </w:lvl>
+    <w:lvl w:ilvl="3" w:tplc="0409000F" w:tentative="1">
+      <w:start w:val="1"/>
+      <w:numFmt w:val="decimal"/>
+      <w:lvlText w:val="%4."/>
+      <w:lvlJc w:val="left"/>
+      <w:pPr>
+        <w:ind w:left="3960" w:hanging="360"/>
+      </w:pPr>
+    </w:lvl>
+    <w:lvl w:ilvl="4" w:tplc="04090019" w:tentative="1">
+      <w:start w:val="1"/>
+      <w:numFmt w:val="lowerLetter"/>
+      <w:lvlText w:val="%5."/>
+      <w:lvlJc w:val="left"/>
+      <w:pPr>
+        <w:ind w:left="4680" w:hanging="360"/>
+      </w:pPr>
+    </w:lvl>
+    <w:lvl w:ilvl="5" w:tplc="0409001B" w:tentative="1">
+      <w:start w:val="1"/>
+      <w:numFmt w:val="lowerRoman"/>
+      <w:lvlText w:val="%6."/>
+      <w:lvlJc w:val="right"/>
+      <w:pPr>
+        <w:ind w:left="5400" w:hanging="180"/>
+      </w:pPr>
+    </w:lvl>
+    <w:lvl w:ilvl="6" w:tplc="0409000F" w:tentative="1">
+      <w:start w:val="1"/>
+      <w:numFmt w:val="decimal"/>
+      <w:lvlText w:val="%7."/>
+      <w:lvlJc w:val="left"/>
+      <w:pPr>
+        <w:ind w:left="6120" w:hanging="360"/>
+      </w:pPr>
+    </w:lvl>
+    <w:lvl w:ilvl="7" w:tplc="04090019" w:tentative="1">
+      <w:start w:val="1"/>
+      <w:numFmt w:val="lowerLetter"/>
+      <w:lvlText w:val="%8."/>
+      <w:lvlJc w:val="left"/>
+      <w:pPr>
+        <w:ind w:left="6840" w:hanging="360"/>
+      </w:pPr>
+    </w:lvl>
+    <w:lvl w:ilvl="8" w:tplc="0409001B" w:tentative="1">
+      <w:start w:val="1"/>
+      <w:numFmt w:val="lowerRoman"/>
+      <w:lvlText w:val="%9."/>
+      <w:lvlJc w:val="right"/>
+      <w:pPr>
+        <w:ind w:left="7560" w:hanging="180"/>
       </w:pPr>
     </w:lvl>
   </w:abstractNum>
@@ -7615,6 +8122,9 @@
   </w:num>
   <w:num w:numId="23">
     <w:abstractNumId w:val="7"/>
+  </w:num>
+  <w:num w:numId="24">
+    <w:abstractNumId w:val="23"/>
   </w:num>
 </w:numbering>
 </file>

</xml_diff>